<commit_message>
Abstract line spacing changed to fit content in one page
</commit_message>
<xml_diff>
--- a/CMPE 295B Final Project Report template new.docx
+++ b/CMPE 295B Final Project Report template new.docx
@@ -12,6 +12,7 @@
           <w:szCs w:val="32"/>
         </w:rPr>
       </w:pPr>
+      <w:proofErr w:type="spellStart"/>
       <w:r>
         <w:rPr>
           <w:b/>
@@ -21,6 +22,7 @@
         </w:rPr>
         <w:t>FarmMD</w:t>
       </w:r>
+      <w:proofErr w:type="spellEnd"/>
     </w:p>
     <w:p>
       <w:pPr>
@@ -144,7 +146,39 @@
               <w:pStyle w:val="Centered"/>
             </w:pPr>
             <w:r>
-              <w:t>Sachet Hegde, Shital Kadam, Vidya Khadsare, Pavani Vellal</w:t>
+              <w:t xml:space="preserve">Sachet </w:t>
+            </w:r>
+            <w:proofErr w:type="spellStart"/>
+            <w:r>
+              <w:t>Hegde</w:t>
+            </w:r>
+            <w:proofErr w:type="spellEnd"/>
+            <w:r>
+              <w:t xml:space="preserve">, </w:t>
+            </w:r>
+            <w:proofErr w:type="spellStart"/>
+            <w:r>
+              <w:t>Shital</w:t>
+            </w:r>
+            <w:proofErr w:type="spellEnd"/>
+            <w:r>
+              <w:t xml:space="preserve"> Kadam, </w:t>
+            </w:r>
+            <w:proofErr w:type="spellStart"/>
+            <w:r>
+              <w:t>Vidya</w:t>
+            </w:r>
+            <w:proofErr w:type="spellEnd"/>
+            <w:r>
+              <w:t xml:space="preserve"> </w:t>
+            </w:r>
+            <w:proofErr w:type="spellStart"/>
+            <w:r>
+              <w:t>Khadsare</w:t>
+            </w:r>
+            <w:proofErr w:type="spellEnd"/>
+            <w:r>
+              <w:t>, Pavani Vellal</w:t>
             </w:r>
           </w:p>
         </w:tc>
@@ -228,7 +262,39 @@
               <w:pStyle w:val="Centered"/>
             </w:pPr>
             <w:r>
-              <w:t>Sachet Hegde, Shital Kadam, Vidya Khadsare, Pavani Vellal</w:t>
+              <w:t xml:space="preserve">Sachet </w:t>
+            </w:r>
+            <w:proofErr w:type="spellStart"/>
+            <w:r>
+              <w:t>Hegde</w:t>
+            </w:r>
+            <w:proofErr w:type="spellEnd"/>
+            <w:r>
+              <w:t xml:space="preserve">, </w:t>
+            </w:r>
+            <w:proofErr w:type="spellStart"/>
+            <w:r>
+              <w:t>Shital</w:t>
+            </w:r>
+            <w:proofErr w:type="spellEnd"/>
+            <w:r>
+              <w:t xml:space="preserve"> Kadam, </w:t>
+            </w:r>
+            <w:proofErr w:type="spellStart"/>
+            <w:r>
+              <w:t>Vidya</w:t>
+            </w:r>
+            <w:proofErr w:type="spellEnd"/>
+            <w:r>
+              <w:t xml:space="preserve"> </w:t>
+            </w:r>
+            <w:proofErr w:type="spellStart"/>
+            <w:r>
+              <w:t>Khadsare</w:t>
+            </w:r>
+            <w:proofErr w:type="spellEnd"/>
+            <w:r>
+              <w:t>, Pavani Vellal</w:t>
             </w:r>
           </w:p>
         </w:tc>
@@ -350,13 +416,15 @@
               <w:t xml:space="preserve"> </w:t>
             </w:r>
             <w:r>
-              <w:t xml:space="preserve"> </w:t>
+              <w:t xml:space="preserve"> Prof. Rakesh </w:t>
             </w:r>
+            <w:proofErr w:type="spellStart"/>
             <w:r>
-              <w:t>Prof. Rakesh Ranjan, Project Advisor</w:t>
+              <w:t>Ranjan</w:t>
             </w:r>
+            <w:proofErr w:type="spellEnd"/>
             <w:r>
-              <w:t xml:space="preserve"> </w:t>
+              <w:t xml:space="preserve">, Project Advisor </w:t>
             </w:r>
           </w:p>
         </w:tc>
@@ -403,10 +471,15 @@
               <w:t xml:space="preserve"> </w:t>
             </w:r>
             <w:r>
-              <w:t xml:space="preserve"> </w:t>
+              <w:t xml:space="preserve"> Prof. Dan </w:t>
             </w:r>
+            <w:proofErr w:type="spellStart"/>
             <w:r>
-              <w:t>Prof. Dan Harkey, Director, MS Software Engineering</w:t>
+              <w:t>Harkey</w:t>
+            </w:r>
+            <w:proofErr w:type="spellEnd"/>
+            <w:r>
+              <w:t>, Director, MS Software Engineering</w:t>
             </w:r>
           </w:p>
         </w:tc>
@@ -450,10 +523,7 @@
               <w:t xml:space="preserve"> </w:t>
             </w:r>
             <w:r>
-              <w:t xml:space="preserve"> </w:t>
-            </w:r>
-            <w:r>
-              <w:t>Xiao Su, Department Chair</w:t>
+              <w:t xml:space="preserve"> Xiao Su, Department Chair</w:t>
             </w:r>
           </w:p>
         </w:tc>
@@ -505,12 +575,14 @@
           <w:b/>
         </w:rPr>
       </w:pPr>
+      <w:proofErr w:type="spellStart"/>
       <w:r>
         <w:rPr>
           <w:b/>
         </w:rPr>
         <w:t>FarmMD</w:t>
       </w:r>
+      <w:proofErr w:type="spellEnd"/>
     </w:p>
     <w:p>
       <w:pPr>
@@ -528,7 +600,39 @@
         <w:t xml:space="preserve">By </w:t>
       </w:r>
       <w:r>
-        <w:t>Sachet Hegde, Shital Kadam, Vidya Khadsare, Pavani Vellal</w:t>
+        <w:t xml:space="preserve">Sachet </w:t>
+      </w:r>
+      <w:proofErr w:type="spellStart"/>
+      <w:r>
+        <w:t>Hegde</w:t>
+      </w:r>
+      <w:proofErr w:type="spellEnd"/>
+      <w:r>
+        <w:t xml:space="preserve">, </w:t>
+      </w:r>
+      <w:proofErr w:type="spellStart"/>
+      <w:r>
+        <w:t>Shital</w:t>
+      </w:r>
+      <w:proofErr w:type="spellEnd"/>
+      <w:r>
+        <w:t xml:space="preserve"> Kadam, </w:t>
+      </w:r>
+      <w:proofErr w:type="spellStart"/>
+      <w:r>
+        <w:t>Vidya</w:t>
+      </w:r>
+      <w:proofErr w:type="spellEnd"/>
+      <w:r>
+        <w:t xml:space="preserve"> </w:t>
+      </w:r>
+      <w:proofErr w:type="spellStart"/>
+      <w:r>
+        <w:t>Khadsare</w:t>
+      </w:r>
+      <w:proofErr w:type="spellEnd"/>
+      <w:r>
+        <w:t>, Pavani Vellal</w:t>
       </w:r>
       <w:r>
         <w:t xml:space="preserve"> </w:t>
@@ -543,14 +647,24 @@
     <w:p>
       <w:pPr>
         <w:pStyle w:val="IndentedParagraph"/>
-      </w:pPr>
-      <w:r>
-        <w:t>Today the world is battling with the drought condition. To secure our future, we need ways to conserve the water in our daily life. Growers, be they agricultural, institutional or residential, consume a substantial amount of water and power resources every single day for irrigation. Efficient irrigation depends on upon many factors like weather conditions, soil pH, salinity, moisture, temperature and plant type. Close to 50% of water used outdoors is wasted due to inefficient resource management.</w:t>
+        <w:spacing w:line="432" w:lineRule="auto"/>
+      </w:pPr>
+      <w:r>
+        <w:t xml:space="preserve">Today the world is battling with the drought condition. To secure our future, we need ways to conserve the water in our daily life. Growers, be they agricultural, institutional or residential, consume a substantial amount of water and power resources every single day for irrigation. Efficient irrigation depends on upon many factors like weather conditions, soil pH, salinity, moisture, </w:t>
+      </w:r>
+      <w:proofErr w:type="gramStart"/>
+      <w:r>
+        <w:t>temperature</w:t>
+      </w:r>
+      <w:proofErr w:type="gramEnd"/>
+      <w:r>
+        <w:t xml:space="preserve"> and plant type. Close to 50% of water used outdoors is wasted due to inefficient resource management.</w:t>
       </w:r>
     </w:p>
     <w:p>
       <w:pPr>
         <w:pStyle w:val="IndentedParagraph"/>
+        <w:spacing w:line="432" w:lineRule="auto"/>
       </w:pPr>
       <w:r>
         <w:t>There are many existing systems which ensure efficient water and energy consumptions for irrigation, but these systems have many inherent problems. One issue is that most systems are hard-wired communications networks creating installation difficulties.</w:t>
@@ -559,6 +673,7 @@
     <w:p>
       <w:pPr>
         <w:pStyle w:val="IndentedParagraph"/>
+        <w:spacing w:line="432" w:lineRule="auto"/>
       </w:pPr>
       <w:r>
         <w:t>Growers also need systems that will have continual connectivity and eliminate any security breach. Another problem is no current system is designed to provide the number of the sensors required for adequate, instantaneous readings for moisture, pH, and salinity for agriculture, institutional and residential horticultural needs.</w:t>
@@ -567,6 +682,7 @@
     <w:p>
       <w:pPr>
         <w:pStyle w:val="IndentedParagraph"/>
+        <w:spacing w:line="432" w:lineRule="auto"/>
         <w:sectPr>
           <w:headerReference w:type="default" r:id="rId10"/>
           <w:footnotePr>
@@ -579,11 +695,18 @@
         </w:sectPr>
       </w:pPr>
       <w:r>
-        <w:t xml:space="preserve">In this project, we aim to develop a sensor system which will provide a secure network while taking intelligent decisions to maintain the irrigation schedule that saves the water and energy. The end user can monitor functionalities of the system from anywhere. It provides the graphical representation of the resources used and saved over a period of time including details of the soil pH level, salinity, and moisture. Our work will </w:t>
-      </w:r>
-      <w:r>
-        <w:lastRenderedPageBreak/>
-        <w:t>helpgrowers choose judicious watering schedules, suitable plants and fertilizers for the soil which leads to increase in harvest and greater awareness about their cultivation.</w:t>
+        <w:t>In this project, we aim to develop a sensor system which will provide a secure network while taking intelligent decisions to maintain the irrigation schedule that saves the water and energy. The end user can monitor functionalities of the system from anywhere. It provides the graphical representation of the resources used and saved over a period of time including details of the soil pH level, salinity, and moisture. Our work will help</w:t>
+      </w:r>
+      <w:r>
+        <w:t xml:space="preserve"> </w:t>
+      </w:r>
+      <w:r>
+        <w:t xml:space="preserve">growers choose judicious watering schedules, suitable plants and fertilizers for the soil which leads to increase in harvest and greater awareness </w:t>
+      </w:r>
+      <w:bookmarkStart w:id="0" w:name="_GoBack"/>
+      <w:bookmarkEnd w:id="0"/>
+      <w:r>
+        <w:t>about their cultivation.</w:t>
       </w:r>
     </w:p>
     <w:tbl>
@@ -624,7 +747,15 @@
               <w:pStyle w:val="CenteredDbl"/>
             </w:pPr>
             <w:r>
-              <w:t>The authors are deeply indebted to Professor Rakesh Ranjan for his invaluable</w:t>
+              <w:t xml:space="preserve">The authors are deeply indebted to Professor Rakesh </w:t>
+            </w:r>
+            <w:proofErr w:type="spellStart"/>
+            <w:r>
+              <w:t>Ranjan</w:t>
+            </w:r>
+            <w:proofErr w:type="spellEnd"/>
+            <w:r>
+              <w:t xml:space="preserve"> for his invaluable</w:t>
             </w:r>
           </w:p>
           <w:p>
@@ -2853,25 +2984,24 @@
       <w:pPr>
         <w:pStyle w:val="Heading1"/>
       </w:pPr>
-      <w:bookmarkStart w:id="0" w:name="_Toc513619109"/>
-      <w:bookmarkStart w:id="1" w:name="_Toc513625549"/>
-      <w:bookmarkStart w:id="2" w:name="_Toc513639648"/>
-      <w:bookmarkStart w:id="3" w:name="_Toc513639903"/>
-      <w:bookmarkStart w:id="4" w:name="_Toc513639974"/>
-      <w:bookmarkStart w:id="5" w:name="_Toc513640183"/>
-      <w:bookmarkStart w:id="6" w:name="_Toc513659226"/>
-      <w:bookmarkStart w:id="7" w:name="_Toc513660955"/>
-      <w:bookmarkStart w:id="8" w:name="_Toc514076575"/>
-      <w:bookmarkStart w:id="9" w:name="_Toc514076726"/>
-      <w:bookmarkStart w:id="10" w:name="_Toc514077475"/>
-      <w:bookmarkStart w:id="11" w:name="_Toc514571552"/>
-      <w:bookmarkStart w:id="12" w:name="_Toc514594300"/>
+      <w:bookmarkStart w:id="1" w:name="_Toc513619109"/>
+      <w:bookmarkStart w:id="2" w:name="_Toc513625549"/>
+      <w:bookmarkStart w:id="3" w:name="_Toc513639648"/>
+      <w:bookmarkStart w:id="4" w:name="_Toc513639903"/>
+      <w:bookmarkStart w:id="5" w:name="_Toc513639974"/>
+      <w:bookmarkStart w:id="6" w:name="_Toc513640183"/>
+      <w:bookmarkStart w:id="7" w:name="_Toc513659226"/>
+      <w:bookmarkStart w:id="8" w:name="_Toc513660955"/>
+      <w:bookmarkStart w:id="9" w:name="_Toc514076575"/>
+      <w:bookmarkStart w:id="10" w:name="_Toc514076726"/>
+      <w:bookmarkStart w:id="11" w:name="_Toc514077475"/>
+      <w:bookmarkStart w:id="12" w:name="_Toc514571552"/>
+      <w:bookmarkStart w:id="13" w:name="_Toc514594300"/>
       <w:r>
         <w:lastRenderedPageBreak/>
         <w:t xml:space="preserve"> </w:t>
       </w:r>
-      <w:bookmarkStart w:id="13" w:name="_Toc423326486"/>
-      <w:bookmarkEnd w:id="0"/>
+      <w:bookmarkStart w:id="14" w:name="_Toc423326486"/>
       <w:bookmarkEnd w:id="1"/>
       <w:bookmarkEnd w:id="2"/>
       <w:bookmarkEnd w:id="3"/>
@@ -2884,68 +3014,77 @@
       <w:bookmarkEnd w:id="10"/>
       <w:bookmarkEnd w:id="11"/>
       <w:bookmarkEnd w:id="12"/>
+      <w:bookmarkEnd w:id="13"/>
       <w:r>
         <w:t>Project Overview</w:t>
       </w:r>
-      <w:bookmarkEnd w:id="13"/>
+      <w:bookmarkEnd w:id="14"/>
     </w:p>
     <w:p>
       <w:pPr>
         <w:pStyle w:val="Heading2"/>
       </w:pPr>
-      <w:bookmarkStart w:id="14" w:name="_Toc423326487"/>
+      <w:bookmarkStart w:id="15" w:name="_Toc423326487"/>
       <w:r>
         <w:t>Introduction</w:t>
       </w:r>
-      <w:bookmarkEnd w:id="14"/>
+      <w:bookmarkEnd w:id="15"/>
     </w:p>
     <w:p>
       <w:pPr>
         <w:pStyle w:val="Heading2"/>
       </w:pPr>
-      <w:bookmarkStart w:id="15" w:name="_Toc423326488"/>
+      <w:bookmarkStart w:id="16" w:name="_Toc423326488"/>
       <w:r>
         <w:t>Proposed Areas of Study and Academic Contribution</w:t>
       </w:r>
-      <w:bookmarkEnd w:id="15"/>
+      <w:bookmarkEnd w:id="16"/>
     </w:p>
     <w:p>
       <w:pPr>
         <w:pStyle w:val="Heading2"/>
       </w:pPr>
-      <w:bookmarkStart w:id="16" w:name="_Toc423326489"/>
+      <w:bookmarkStart w:id="17" w:name="_Toc423326489"/>
       <w:r>
         <w:t>Current State of the Art</w:t>
       </w:r>
-      <w:bookmarkEnd w:id="16"/>
+      <w:bookmarkEnd w:id="17"/>
     </w:p>
     <w:p>
       <w:pPr>
         <w:pStyle w:val="Heading1"/>
       </w:pPr>
-      <w:bookmarkStart w:id="17" w:name="_Toc423326490"/>
+      <w:bookmarkStart w:id="18" w:name="_Toc423326490"/>
       <w:r>
         <w:lastRenderedPageBreak/>
         <w:t>Project Architecture</w:t>
       </w:r>
-      <w:bookmarkEnd w:id="17"/>
+      <w:bookmarkEnd w:id="18"/>
     </w:p>
     <w:p>
       <w:pPr>
         <w:pStyle w:val="Heading2"/>
       </w:pPr>
-      <w:bookmarkStart w:id="18" w:name="_Toc423326491"/>
+      <w:bookmarkStart w:id="19" w:name="_Toc423326491"/>
       <w:r>
         <w:t>Introduction</w:t>
       </w:r>
-      <w:bookmarkEnd w:id="18"/>
+      <w:bookmarkEnd w:id="19"/>
     </w:p>
     <w:p>
       <w:pPr>
         <w:pStyle w:val="IndentedParagraph"/>
       </w:pPr>
       <w:r>
-        <w:t>Include introductory text text plus a diagram.</w:t>
+        <w:t xml:space="preserve">Include introductory text </w:t>
+      </w:r>
+      <w:proofErr w:type="spellStart"/>
+      <w:r>
+        <w:t>text</w:t>
+      </w:r>
+      <w:proofErr w:type="spellEnd"/>
+      <w:r>
+        <w:t xml:space="preserve"> plus a diagram.</w:t>
       </w:r>
     </w:p>
     <w:p>
@@ -2957,11 +3096,11 @@
       <w:pPr>
         <w:pStyle w:val="Heading2"/>
       </w:pPr>
-      <w:bookmarkStart w:id="19" w:name="_Toc423326492"/>
+      <w:bookmarkStart w:id="20" w:name="_Toc423326492"/>
       <w:r>
         <w:t>Architecture Subsystems</w:t>
       </w:r>
-      <w:bookmarkEnd w:id="19"/>
+      <w:bookmarkEnd w:id="20"/>
     </w:p>
     <w:p>
       <w:pPr>
@@ -2975,29 +3114,29 @@
       <w:pPr>
         <w:pStyle w:val="Heading1"/>
       </w:pPr>
-      <w:bookmarkStart w:id="20" w:name="_Toc513603546"/>
-      <w:bookmarkStart w:id="21" w:name="_Toc513619124"/>
-      <w:bookmarkStart w:id="22" w:name="_Toc513625571"/>
-      <w:bookmarkStart w:id="23" w:name="_Toc513639696"/>
-      <w:bookmarkStart w:id="24" w:name="_Toc513639946"/>
-      <w:bookmarkStart w:id="25" w:name="_Toc513640017"/>
-      <w:bookmarkStart w:id="26" w:name="_Toc513640226"/>
-      <w:bookmarkStart w:id="27" w:name="_Toc513659269"/>
-      <w:bookmarkStart w:id="28" w:name="_Toc513660998"/>
-      <w:bookmarkStart w:id="29" w:name="_Toc514076618"/>
-      <w:bookmarkStart w:id="30" w:name="_Toc514076769"/>
-      <w:bookmarkStart w:id="31" w:name="_Toc514077518"/>
-      <w:bookmarkStart w:id="32" w:name="_Toc514571593"/>
-      <w:bookmarkStart w:id="33" w:name="_Toc514594341"/>
-      <w:bookmarkStart w:id="34" w:name="_Toc530662798"/>
-      <w:bookmarkStart w:id="35" w:name="_Toc423326493"/>
-      <w:bookmarkStart w:id="36" w:name="_Toc530662816"/>
+      <w:bookmarkStart w:id="21" w:name="_Toc530662798"/>
+      <w:bookmarkStart w:id="22" w:name="_Toc423326493"/>
+      <w:bookmarkStart w:id="23" w:name="_Toc530662816"/>
+      <w:bookmarkStart w:id="24" w:name="_Toc513603546"/>
+      <w:bookmarkStart w:id="25" w:name="_Toc513619124"/>
+      <w:bookmarkStart w:id="26" w:name="_Toc513625571"/>
+      <w:bookmarkStart w:id="27" w:name="_Toc513639696"/>
+      <w:bookmarkStart w:id="28" w:name="_Toc513639946"/>
+      <w:bookmarkStart w:id="29" w:name="_Toc513640017"/>
+      <w:bookmarkStart w:id="30" w:name="_Toc513640226"/>
+      <w:bookmarkStart w:id="31" w:name="_Toc513659269"/>
+      <w:bookmarkStart w:id="32" w:name="_Toc513660998"/>
+      <w:bookmarkStart w:id="33" w:name="_Toc514076618"/>
+      <w:bookmarkStart w:id="34" w:name="_Toc514076769"/>
+      <w:bookmarkStart w:id="35" w:name="_Toc514077518"/>
+      <w:bookmarkStart w:id="36" w:name="_Toc514571593"/>
+      <w:bookmarkStart w:id="37" w:name="_Toc514594341"/>
       <w:r>
         <w:lastRenderedPageBreak/>
         <w:t>Technology Descriptions</w:t>
       </w:r>
-      <w:bookmarkEnd w:id="34"/>
-      <w:bookmarkEnd w:id="35"/>
+      <w:bookmarkEnd w:id="21"/>
+      <w:bookmarkEnd w:id="22"/>
     </w:p>
     <w:p>
       <w:pPr>
@@ -3011,37 +3150,37 @@
       <w:pPr>
         <w:pStyle w:val="Heading2"/>
       </w:pPr>
-      <w:bookmarkStart w:id="37" w:name="_Toc530662799"/>
-      <w:bookmarkStart w:id="38" w:name="_Toc423326494"/>
+      <w:bookmarkStart w:id="38" w:name="_Toc530662799"/>
+      <w:bookmarkStart w:id="39" w:name="_Toc423326494"/>
       <w:r>
         <w:t>Client Technologies</w:t>
       </w:r>
-      <w:bookmarkEnd w:id="37"/>
       <w:bookmarkEnd w:id="38"/>
+      <w:bookmarkEnd w:id="39"/>
     </w:p>
     <w:p>
       <w:pPr>
         <w:pStyle w:val="Heading2"/>
       </w:pPr>
-      <w:bookmarkStart w:id="39" w:name="_Toc530662800"/>
-      <w:bookmarkStart w:id="40" w:name="_Toc423326495"/>
+      <w:bookmarkStart w:id="40" w:name="_Toc530662800"/>
+      <w:bookmarkStart w:id="41" w:name="_Toc423326495"/>
       <w:r>
         <w:t>Middle-Tier Technologies</w:t>
       </w:r>
-      <w:bookmarkEnd w:id="39"/>
       <w:bookmarkEnd w:id="40"/>
+      <w:bookmarkEnd w:id="41"/>
     </w:p>
     <w:p>
       <w:pPr>
         <w:pStyle w:val="Heading2"/>
       </w:pPr>
-      <w:bookmarkStart w:id="41" w:name="_Toc530662801"/>
-      <w:bookmarkStart w:id="42" w:name="_Toc423326496"/>
+      <w:bookmarkStart w:id="42" w:name="_Toc530662801"/>
+      <w:bookmarkStart w:id="43" w:name="_Toc423326496"/>
       <w:r>
         <w:t>Data-Tier Technologies</w:t>
       </w:r>
-      <w:bookmarkEnd w:id="41"/>
       <w:bookmarkEnd w:id="42"/>
+      <w:bookmarkEnd w:id="43"/>
     </w:p>
     <w:p>
       <w:pPr>
@@ -3052,14 +3191,14 @@
       <w:pPr>
         <w:pStyle w:val="Heading1"/>
       </w:pPr>
-      <w:bookmarkStart w:id="43" w:name="_Toc530662802"/>
-      <w:bookmarkStart w:id="44" w:name="_Toc423326497"/>
+      <w:bookmarkStart w:id="44" w:name="_Toc530662802"/>
+      <w:bookmarkStart w:id="45" w:name="_Toc423326497"/>
       <w:r>
         <w:lastRenderedPageBreak/>
         <w:t>Project Design</w:t>
       </w:r>
-      <w:bookmarkEnd w:id="43"/>
       <w:bookmarkEnd w:id="44"/>
+      <w:bookmarkEnd w:id="45"/>
     </w:p>
     <w:p>
       <w:pPr>
@@ -3073,13 +3212,13 @@
       <w:pPr>
         <w:pStyle w:val="Heading2"/>
       </w:pPr>
-      <w:bookmarkStart w:id="45" w:name="_Toc530662803"/>
-      <w:bookmarkStart w:id="46" w:name="_Toc423326498"/>
+      <w:bookmarkStart w:id="46" w:name="_Toc530662803"/>
+      <w:bookmarkStart w:id="47" w:name="_Toc423326498"/>
       <w:r>
         <w:t>Client Design</w:t>
       </w:r>
-      <w:bookmarkEnd w:id="45"/>
       <w:bookmarkEnd w:id="46"/>
+      <w:bookmarkEnd w:id="47"/>
     </w:p>
     <w:p>
       <w:pPr>
@@ -3093,13 +3232,13 @@
       <w:pPr>
         <w:pStyle w:val="Heading2"/>
       </w:pPr>
-      <w:bookmarkStart w:id="47" w:name="_Toc530662804"/>
-      <w:bookmarkStart w:id="48" w:name="_Toc423326499"/>
+      <w:bookmarkStart w:id="48" w:name="_Toc530662804"/>
+      <w:bookmarkStart w:id="49" w:name="_Toc423326499"/>
       <w:r>
         <w:t>Middle-Tier Design</w:t>
       </w:r>
-      <w:bookmarkEnd w:id="47"/>
       <w:bookmarkEnd w:id="48"/>
+      <w:bookmarkEnd w:id="49"/>
     </w:p>
     <w:p>
       <w:pPr>
@@ -3113,13 +3252,13 @@
       <w:pPr>
         <w:pStyle w:val="Heading2"/>
       </w:pPr>
-      <w:bookmarkStart w:id="49" w:name="_Toc530662805"/>
-      <w:bookmarkStart w:id="50" w:name="_Toc423326500"/>
+      <w:bookmarkStart w:id="50" w:name="_Toc530662805"/>
+      <w:bookmarkStart w:id="51" w:name="_Toc423326500"/>
       <w:r>
         <w:t>Data-Tier Design</w:t>
       </w:r>
-      <w:bookmarkEnd w:id="49"/>
       <w:bookmarkEnd w:id="50"/>
+      <w:bookmarkEnd w:id="51"/>
     </w:p>
     <w:p>
       <w:pPr>
@@ -3139,21 +3278,29 @@
       <w:pPr>
         <w:pStyle w:val="Heading1"/>
       </w:pPr>
-      <w:bookmarkStart w:id="51" w:name="_Toc530662806"/>
-      <w:bookmarkStart w:id="52" w:name="_Toc423326501"/>
+      <w:bookmarkStart w:id="52" w:name="_Toc530662806"/>
+      <w:bookmarkStart w:id="53" w:name="_Toc423326501"/>
       <w:r>
         <w:lastRenderedPageBreak/>
         <w:t>Project Implementation</w:t>
       </w:r>
-      <w:bookmarkEnd w:id="51"/>
       <w:bookmarkEnd w:id="52"/>
+      <w:bookmarkEnd w:id="53"/>
     </w:p>
     <w:p>
       <w:pPr>
         <w:pStyle w:val="IndentedParagraph"/>
       </w:pPr>
       <w:r>
-        <w:t>The FarmMD project being an IOT project has several components such as the hardware, middleware and the application software that make up the system. In order to plan, implement and deploy such a system we have followed the agile development methodology.</w:t>
+        <w:t xml:space="preserve">The </w:t>
+      </w:r>
+      <w:proofErr w:type="spellStart"/>
+      <w:r>
+        <w:t>FarmMD</w:t>
+      </w:r>
+      <w:proofErr w:type="spellEnd"/>
+      <w:r>
+        <w:t xml:space="preserve"> project being an IOT project has several components such as the hardware, middleware and the application software that make up the system. In order to plan, implement and deploy such a system we have followed the agile development methodology.</w:t>
       </w:r>
     </w:p>
     <w:p>
@@ -3174,7 +3321,15 @@
         <w:pStyle w:val="IndentedParagraph"/>
       </w:pPr>
       <w:r>
-        <w:t>The system has several interrelated components that come together to form a robust architecture. FarmMD is an agricultural IOT system that has several tiers such as the Hardware, Middleware and the Application Front-End.</w:t>
+        <w:t xml:space="preserve">The system has several interrelated components that come together to form a robust architecture. </w:t>
+      </w:r>
+      <w:proofErr w:type="spellStart"/>
+      <w:r>
+        <w:t>FarmMD</w:t>
+      </w:r>
+      <w:proofErr w:type="spellEnd"/>
+      <w:r>
+        <w:t xml:space="preserve"> is an agricultural IOT system that has several tiers such as the Hardware, Middleware and the Application Front-End.</w:t>
       </w:r>
     </w:p>
     <w:p>
@@ -3190,13 +3345,13 @@
           <w:numId w:val="0"/>
         </w:numPr>
       </w:pPr>
-      <w:bookmarkStart w:id="53" w:name="_Toc530662807"/>
-      <w:bookmarkStart w:id="54" w:name="_Toc423326502"/>
+      <w:bookmarkStart w:id="54" w:name="_Toc530662807"/>
+      <w:bookmarkStart w:id="55" w:name="_Toc423326502"/>
       <w:r>
         <w:t>Client Implementation</w:t>
       </w:r>
-      <w:bookmarkEnd w:id="53"/>
       <w:bookmarkEnd w:id="54"/>
+      <w:bookmarkEnd w:id="55"/>
     </w:p>
     <w:p>
       <w:pPr>
@@ -3215,7 +3370,15 @@
         <w:pStyle w:val="IndentedParagraph"/>
       </w:pPr>
       <w:r>
-        <w:t>The hardware consists of sensors and gateway that connects to WiFi. These are built together to collect data from the atmosphere and soil, and sent to the database.</w:t>
+        <w:t xml:space="preserve">The hardware consists of sensors and gateway that connects to </w:t>
+      </w:r>
+      <w:proofErr w:type="spellStart"/>
+      <w:r>
+        <w:t>WiFi</w:t>
+      </w:r>
+      <w:proofErr w:type="spellEnd"/>
+      <w:r>
+        <w:t>. These are built together to collect data from the atmosphere and soil, and sent to the database.</w:t>
       </w:r>
     </w:p>
     <w:p>
@@ -3291,7 +3454,23 @@
         <w:t>Gateway:</w:t>
       </w:r>
       <w:r>
-        <w:t xml:space="preserve"> LoRa Nano-Gateway is a WAN solution that provides kilo-meters of range while consuming very low power. This makes it very suitable for IOT. This is used to set up a network. The LoRa network consists of devices, gateway, network and an application.</w:t>
+        <w:t xml:space="preserve"> </w:t>
+      </w:r>
+      <w:proofErr w:type="spellStart"/>
+      <w:r>
+        <w:t>LoRa</w:t>
+      </w:r>
+      <w:proofErr w:type="spellEnd"/>
+      <w:r>
+        <w:t xml:space="preserve"> Nano-Gateway is a WAN solution that provides kilo-meters of range while consuming very low power. This makes it very suitable for IOT. This is used to set up a network. The </w:t>
+      </w:r>
+      <w:proofErr w:type="spellStart"/>
+      <w:r>
+        <w:t>LoRa</w:t>
+      </w:r>
+      <w:proofErr w:type="spellEnd"/>
+      <w:r>
+        <w:t xml:space="preserve"> network consists of devices, gateway, network and an application.</w:t>
       </w:r>
     </w:p>
     <w:p>
@@ -3312,7 +3491,15 @@
         <w:pStyle w:val="IndentedParagraph"/>
       </w:pPr>
       <w:r>
-        <w:t>The Mobile application for the project is developed in Android OS. The mobile application is used to register a new device by reading QRCode. It is also used to view alerts from the system and take voice commands to perform action. Through the mobile application, the system settings can be customized as needed.</w:t>
+        <w:t xml:space="preserve">The Mobile application for the project is developed in Android OS. The mobile application is used to register a new device by reading </w:t>
+      </w:r>
+      <w:proofErr w:type="spellStart"/>
+      <w:r>
+        <w:t>QRCode</w:t>
+      </w:r>
+      <w:proofErr w:type="spellEnd"/>
+      <w:r>
+        <w:t>. It is also used to view alerts from the system and take voice commands to perform action. Through the mobile application, the system settings can be customized as needed.</w:t>
       </w:r>
     </w:p>
     <w:p>
@@ -3347,10 +3534,18 @@
         <w:t xml:space="preserve"> stored in</w:t>
       </w:r>
       <w:r>
-        <w:t xml:space="preserve"> the C</w:t>
-      </w:r>
-      <w:r>
-        <w:t>loudant database and visualizes the data as charts. This helps give the user a better understanding of the data.</w:t>
+        <w:t xml:space="preserve"> the </w:t>
+      </w:r>
+      <w:proofErr w:type="spellStart"/>
+      <w:r>
+        <w:t>C</w:t>
+      </w:r>
+      <w:r>
+        <w:t>loudant</w:t>
+      </w:r>
+      <w:proofErr w:type="spellEnd"/>
+      <w:r>
+        <w:t xml:space="preserve"> database and visualizes the data as charts. This helps give the user a better understanding of the data.</w:t>
       </w:r>
     </w:p>
     <w:p>
@@ -3389,20 +3584,28 @@
       <w:pPr>
         <w:pStyle w:val="Heading2"/>
       </w:pPr>
-      <w:bookmarkStart w:id="55" w:name="_Toc530662808"/>
-      <w:bookmarkStart w:id="56" w:name="_Toc423326503"/>
+      <w:bookmarkStart w:id="56" w:name="_Toc530662808"/>
+      <w:bookmarkStart w:id="57" w:name="_Toc423326503"/>
       <w:r>
         <w:t>Middle-Tier Implementation</w:t>
       </w:r>
-      <w:bookmarkEnd w:id="55"/>
       <w:bookmarkEnd w:id="56"/>
+      <w:bookmarkEnd w:id="57"/>
     </w:p>
     <w:p>
       <w:pPr>
         <w:pStyle w:val="IndentedParagraph"/>
       </w:pPr>
       <w:r>
-        <w:t>The middleware tier is responsible for collecting data from gateway and sending it to the Cloudant database.</w:t>
+        <w:t xml:space="preserve">The middleware tier is responsible for collecting data from gateway and sending it to the </w:t>
+      </w:r>
+      <w:proofErr w:type="spellStart"/>
+      <w:r>
+        <w:t>Cloudant</w:t>
+      </w:r>
+      <w:proofErr w:type="spellEnd"/>
+      <w:r>
+        <w:t xml:space="preserve"> database.</w:t>
       </w:r>
     </w:p>
     <w:p>
@@ -3410,7 +3613,31 @@
         <w:pStyle w:val="IndentedParagraph"/>
       </w:pPr>
       <w:r>
-        <w:t>Using CURL library in C, an application is designed to send data to the Cloudant noSQL Database directly from the gateway. This has been developed from scratch as there was no documentation available to send data from the LoRa-Nano gateway directly to the cloud.</w:t>
+        <w:t xml:space="preserve">Using CURL library in C, an application is designed to send data to the </w:t>
+      </w:r>
+      <w:proofErr w:type="spellStart"/>
+      <w:r>
+        <w:t>Cloudant</w:t>
+      </w:r>
+      <w:proofErr w:type="spellEnd"/>
+      <w:r>
+        <w:t xml:space="preserve"> </w:t>
+      </w:r>
+      <w:proofErr w:type="spellStart"/>
+      <w:r>
+        <w:t>noSQL</w:t>
+      </w:r>
+      <w:proofErr w:type="spellEnd"/>
+      <w:r>
+        <w:t xml:space="preserve"> Database directly from the gateway. This has been developed from scratch as there was no documentation available to send data from the </w:t>
+      </w:r>
+      <w:proofErr w:type="spellStart"/>
+      <w:r>
+        <w:t>LoRa</w:t>
+      </w:r>
+      <w:proofErr w:type="spellEnd"/>
+      <w:r>
+        <w:t>-Nano gateway directly to the cloud.</w:t>
       </w:r>
     </w:p>
     <w:p>
@@ -3437,13 +3664,13 @@
       <w:pPr>
         <w:pStyle w:val="Heading2"/>
       </w:pPr>
-      <w:bookmarkStart w:id="57" w:name="_Toc530662809"/>
-      <w:bookmarkStart w:id="58" w:name="_Toc423326504"/>
+      <w:bookmarkStart w:id="58" w:name="_Toc530662809"/>
+      <w:bookmarkStart w:id="59" w:name="_Toc423326504"/>
       <w:r>
         <w:t>Data-Tier Implementation</w:t>
       </w:r>
-      <w:bookmarkEnd w:id="57"/>
       <w:bookmarkEnd w:id="58"/>
+      <w:bookmarkEnd w:id="59"/>
     </w:p>
     <w:p>
       <w:pPr>
@@ -3453,8 +3680,21 @@
           <w:numId w:val="13"/>
         </w:numPr>
       </w:pPr>
-      <w:r>
-        <w:t>Cloudant noSQL Database</w:t>
+      <w:proofErr w:type="spellStart"/>
+      <w:r>
+        <w:t>Cloudant</w:t>
+      </w:r>
+      <w:proofErr w:type="spellEnd"/>
+      <w:r>
+        <w:t xml:space="preserve"> </w:t>
+      </w:r>
+      <w:proofErr w:type="spellStart"/>
+      <w:r>
+        <w:t>noSQL</w:t>
+      </w:r>
+      <w:proofErr w:type="spellEnd"/>
+      <w:r>
+        <w:t xml:space="preserve"> Database</w:t>
       </w:r>
     </w:p>
     <w:p>
@@ -3545,7 +3785,31 @@
       </w:pPr>
       <w:r>
         <w:lastRenderedPageBreak/>
-        <w:t>Using CURL library in C, application is designed to send data to the Cloudant noSQL Database directly from the gateway. This has been developed from scratch as there was no documentation available to send data from the LoRa- Nano gateway directly to the cloud.</w:t>
+        <w:t xml:space="preserve">Using CURL library in C, application is designed to send data to the </w:t>
+      </w:r>
+      <w:proofErr w:type="spellStart"/>
+      <w:r>
+        <w:t>Cloudant</w:t>
+      </w:r>
+      <w:proofErr w:type="spellEnd"/>
+      <w:r>
+        <w:t xml:space="preserve"> </w:t>
+      </w:r>
+      <w:proofErr w:type="spellStart"/>
+      <w:r>
+        <w:t>noSQL</w:t>
+      </w:r>
+      <w:proofErr w:type="spellEnd"/>
+      <w:r>
+        <w:t xml:space="preserve"> Database directly from the gateway. This has been developed from scratch as there was no documentation available to send data from the </w:t>
+      </w:r>
+      <w:proofErr w:type="spellStart"/>
+      <w:r>
+        <w:t>LoRa</w:t>
+      </w:r>
+      <w:proofErr w:type="spellEnd"/>
+      <w:r>
+        <w:t>- Nano gateway directly to the cloud.</w:t>
       </w:r>
     </w:p>
     <w:p>
@@ -3609,8 +3873,34 @@
           <w:numId w:val="17"/>
         </w:numPr>
       </w:pPr>
-      <w:r>
-        <w:t>LoRaWAN : It is a Low Power Wide Area Network (LPWAN) specification for battery operated things in a network. LoRaWAN provides secure bi-directional communication, mobility and localization services. The LoRaWAN specification provides seamless interoperability among smart Things without the need of complex local installations.[15]</w:t>
+      <w:proofErr w:type="spellStart"/>
+      <w:proofErr w:type="gramStart"/>
+      <w:r>
+        <w:t>LoRaWAN</w:t>
+      </w:r>
+      <w:proofErr w:type="spellEnd"/>
+      <w:r>
+        <w:t xml:space="preserve"> :</w:t>
+      </w:r>
+      <w:proofErr w:type="gramEnd"/>
+      <w:r>
+        <w:t xml:space="preserve"> It is a Low Power Wide Area Network (LPWAN) specification for battery operated things in a network. </w:t>
+      </w:r>
+      <w:proofErr w:type="spellStart"/>
+      <w:r>
+        <w:t>LoRaWAN</w:t>
+      </w:r>
+      <w:proofErr w:type="spellEnd"/>
+      <w:r>
+        <w:t xml:space="preserve"> provides secure bi-directional communication, mobility and localization services. The </w:t>
+      </w:r>
+      <w:proofErr w:type="spellStart"/>
+      <w:r>
+        <w:t>LoRaWAN</w:t>
+      </w:r>
+      <w:proofErr w:type="spellEnd"/>
+      <w:r>
+        <w:t xml:space="preserve"> specification provides seamless interoperability among smart Things without the need of complex local installations.[15]</w:t>
       </w:r>
     </w:p>
     <w:p>
@@ -3621,8 +3911,21 @@
           <w:numId w:val="17"/>
         </w:numPr>
       </w:pPr>
-      <w:r>
-        <w:t>LoRa Nano-Gateway: Is a WAN solution that provides kilo-meters of range while consuming very low power. This makes it very suitable for IOT. This is used to set up a network. The LoRa network consists of devices, gateway, network and an application.</w:t>
+      <w:proofErr w:type="spellStart"/>
+      <w:r>
+        <w:t>LoRa</w:t>
+      </w:r>
+      <w:proofErr w:type="spellEnd"/>
+      <w:r>
+        <w:t xml:space="preserve"> Nano-Gateway: Is a WAN solution that provides kilo-meters of range while consuming very low power. This makes it very suitable for IOT. This is used to set up a network. The </w:t>
+      </w:r>
+      <w:proofErr w:type="spellStart"/>
+      <w:r>
+        <w:t>LoRa</w:t>
+      </w:r>
+      <w:proofErr w:type="spellEnd"/>
+      <w:r>
+        <w:t xml:space="preserve"> network consists of devices, gateway, network and an application.</w:t>
       </w:r>
     </w:p>
     <w:p>
@@ -3722,8 +4025,6 @@
       <w:r>
         <w:t xml:space="preserve">NEXT framework by Cisco is used to show the sensor topology in the web application. </w:t>
       </w:r>
-      <w:bookmarkStart w:id="59" w:name="_GoBack"/>
-      <w:bookmarkEnd w:id="59"/>
     </w:p>
     <w:p>
       <w:pPr>
@@ -3733,8 +4034,13 @@
           <w:numId w:val="18"/>
         </w:numPr>
       </w:pPr>
-      <w:r>
-        <w:t>RESTFul services and JSON: For sending and receiving data to and from the cloud.</w:t>
+      <w:proofErr w:type="spellStart"/>
+      <w:r>
+        <w:t>RESTFul</w:t>
+      </w:r>
+      <w:proofErr w:type="spellEnd"/>
+      <w:r>
+        <w:t xml:space="preserve"> services and JSON: For sending and receiving data to and from the cloud.</w:t>
       </w:r>
     </w:p>
     <w:p>
@@ -3745,8 +4051,13 @@
           <w:numId w:val="18"/>
         </w:numPr>
       </w:pPr>
-      <w:r>
-        <w:t>Cloudant NoSQL database: Database that is used to store the sensor data and the system specific information.</w:t>
+      <w:proofErr w:type="spellStart"/>
+      <w:r>
+        <w:t>Cloudant</w:t>
+      </w:r>
+      <w:proofErr w:type="spellEnd"/>
+      <w:r>
+        <w:t xml:space="preserve"> NoSQL database: Database that is used to store the sensor data and the system specific information.</w:t>
       </w:r>
     </w:p>
     <w:p>
@@ -3757,8 +4068,21 @@
           <w:numId w:val="18"/>
         </w:numPr>
       </w:pPr>
-      <w:r>
-        <w:t>Git and Github for maintaining and collaborate in groups and for tracking.</w:t>
+      <w:proofErr w:type="spellStart"/>
+      <w:r>
+        <w:t>Git</w:t>
+      </w:r>
+      <w:proofErr w:type="spellEnd"/>
+      <w:r>
+        <w:t xml:space="preserve"> and </w:t>
+      </w:r>
+      <w:proofErr w:type="spellStart"/>
+      <w:r>
+        <w:t>Github</w:t>
+      </w:r>
+      <w:proofErr w:type="spellEnd"/>
+      <w:r>
+        <w:t xml:space="preserve"> for maintaining and collaborate in groups and for tracking.</w:t>
       </w:r>
     </w:p>
     <w:p>
@@ -3887,7 +4211,15 @@
         </w:numPr>
       </w:pPr>
       <w:r>
-        <w:t>The Web Application that is used to interface with the system is deployed on the IBM Bluemix Cloud.</w:t>
+        <w:t xml:space="preserve">The Web Application that is used to interface with the system is deployed on the IBM </w:t>
+      </w:r>
+      <w:proofErr w:type="spellStart"/>
+      <w:r>
+        <w:t>Bluemix</w:t>
+      </w:r>
+      <w:proofErr w:type="spellEnd"/>
+      <w:r>
+        <w:t xml:space="preserve"> Cloud.</w:t>
       </w:r>
     </w:p>
     <w:p>
@@ -3899,7 +4231,15 @@
         </w:numPr>
       </w:pPr>
       <w:r>
-        <w:t>The API to fetch the data from the cloud is available on IBM Bluemix Cloud Platform.</w:t>
+        <w:t xml:space="preserve">The API to fetch the data from the cloud is available on IBM </w:t>
+      </w:r>
+      <w:proofErr w:type="spellStart"/>
+      <w:r>
+        <w:t>Bluemix</w:t>
+      </w:r>
+      <w:proofErr w:type="spellEnd"/>
+      <w:r>
+        <w:t xml:space="preserve"> Cloud Platform.</w:t>
       </w:r>
     </w:p>
     <w:p>
@@ -3911,7 +4251,23 @@
         </w:numPr>
       </w:pPr>
       <w:r>
-        <w:t>The Cloudant database is a cloud database available on the IBM Bluemix Cloud Platform.</w:t>
+        <w:t xml:space="preserve">The </w:t>
+      </w:r>
+      <w:proofErr w:type="spellStart"/>
+      <w:r>
+        <w:t>Cloudant</w:t>
+      </w:r>
+      <w:proofErr w:type="spellEnd"/>
+      <w:r>
+        <w:t xml:space="preserve"> database is a cloud database available on the IBM </w:t>
+      </w:r>
+      <w:proofErr w:type="spellStart"/>
+      <w:r>
+        <w:t>Bluemix</w:t>
+      </w:r>
+      <w:proofErr w:type="spellEnd"/>
+      <w:r>
+        <w:t xml:space="preserve"> Cloud Platform.</w:t>
       </w:r>
     </w:p>
     <w:p>
@@ -3935,7 +4291,23 @@
         </w:numPr>
       </w:pPr>
       <w:r>
-        <w:t>We have set up the system for continuous delivery by using continuous integration tools in IBM Bluemix with Git.</w:t>
+        <w:t xml:space="preserve">We have set up the system for continuous delivery by using continuous integration tools in IBM </w:t>
+      </w:r>
+      <w:proofErr w:type="spellStart"/>
+      <w:r>
+        <w:t>Bluemix</w:t>
+      </w:r>
+      <w:proofErr w:type="spellEnd"/>
+      <w:r>
+        <w:t xml:space="preserve"> with </w:t>
+      </w:r>
+      <w:proofErr w:type="spellStart"/>
+      <w:r>
+        <w:t>Git</w:t>
+      </w:r>
+      <w:proofErr w:type="spellEnd"/>
+      <w:r>
+        <w:t>.</w:t>
       </w:r>
     </w:p>
     <w:p>
@@ -3995,7 +4367,15 @@
         </w:numPr>
       </w:pPr>
       <w:r>
-        <w:t>The application code is maintained in a common group github repository which helps keep a track of our changes and the progress that we have made.</w:t>
+        <w:t xml:space="preserve">The application code is maintained in a common group </w:t>
+      </w:r>
+      <w:proofErr w:type="spellStart"/>
+      <w:r>
+        <w:t>github</w:t>
+      </w:r>
+      <w:proofErr w:type="spellEnd"/>
+      <w:r>
+        <w:t xml:space="preserve"> repository which helps keep a track of our changes and the progress that we have made.</w:t>
       </w:r>
     </w:p>
     <w:p>
@@ -4008,7 +4388,15 @@
       </w:pPr>
       <w:r>
         <w:lastRenderedPageBreak/>
-        <w:t>Continuous integration and deployment of application from github reduces efforts in updating changes in multiple locations.</w:t>
+        <w:t xml:space="preserve">Continuous integration and deployment of application from </w:t>
+      </w:r>
+      <w:proofErr w:type="spellStart"/>
+      <w:r>
+        <w:t>github</w:t>
+      </w:r>
+      <w:proofErr w:type="spellEnd"/>
+      <w:r>
+        <w:t xml:space="preserve"> reduces efforts in updating changes in multiple locations.</w:t>
       </w:r>
     </w:p>
     <w:p>
@@ -4223,7 +4611,7 @@
         <w:lastRenderedPageBreak/>
         <w:t>Glossary</w:t>
       </w:r>
-      <w:bookmarkEnd w:id="36"/>
+      <w:bookmarkEnd w:id="23"/>
       <w:bookmarkEnd w:id="117"/>
     </w:p>
     <w:p>
@@ -4297,10 +4685,32 @@
         <w:rPr>
           <w:b/>
         </w:rPr>
-        <w:t xml:space="preserve">[4]. Linklabs </w:t>
-      </w:r>
-      <w:r>
-        <w:t>is a device that provides low-power, wide area network technologies to power Internet of Things.[4]</w:t>
+        <w:t xml:space="preserve">[4]. </w:t>
+      </w:r>
+      <w:proofErr w:type="spellStart"/>
+      <w:r>
+        <w:rPr>
+          <w:b/>
+        </w:rPr>
+        <w:t>Linklabs</w:t>
+      </w:r>
+      <w:proofErr w:type="spellEnd"/>
+      <w:r>
+        <w:rPr>
+          <w:b/>
+        </w:rPr>
+        <w:t xml:space="preserve"> </w:t>
+      </w:r>
+      <w:r>
+        <w:t>is a device that provides low-power, wide area network technologies to power Internet of Things</w:t>
+      </w:r>
+      <w:proofErr w:type="gramStart"/>
+      <w:r>
+        <w:t>.[</w:t>
+      </w:r>
+      <w:proofErr w:type="gramEnd"/>
+      <w:r>
+        <w:t>4]</w:t>
       </w:r>
     </w:p>
     <w:p>
@@ -4367,7 +4777,20 @@
           <w:color w:val="313131"/>
         </w:rPr>
         <w:tab/>
-        <w:t>Viel,”</w:t>
+      </w:r>
+      <w:proofErr w:type="spellStart"/>
+      <w:r>
+        <w:rPr>
+          <w:color w:val="313131"/>
+        </w:rPr>
+        <w:t>Viel</w:t>
+      </w:r>
+      <w:proofErr w:type="spellEnd"/>
+      <w:r>
+        <w:rPr>
+          <w:color w:val="313131"/>
+        </w:rPr>
+        <w:t>,”</w:t>
       </w:r>
       <w:r>
         <w:rPr>
@@ -4376,6 +4799,7 @@
         </w:rPr>
         <w:t xml:space="preserve"> </w:t>
       </w:r>
+      <w:proofErr w:type="spellStart"/>
       <w:r>
         <w:rPr>
           <w:i/>
@@ -4383,6 +4807,7 @@
         </w:rPr>
         <w:t>LoRa</w:t>
       </w:r>
+      <w:proofErr w:type="spellEnd"/>
       <w:r>
         <w:rPr>
           <w:color w:val="313131"/>
@@ -4408,7 +4833,21 @@
           <w:color w:val="313131"/>
         </w:rPr>
         <w:tab/>
-        <w:t>https://www.lora- alliance.org/What-Is-LoRa/Technology. [Accessed:</w:t>
+        <w:t>https://www.lora- alliance.org/What-Is-</w:t>
+      </w:r>
+      <w:proofErr w:type="spellStart"/>
+      <w:r>
+        <w:rPr>
+          <w:color w:val="313131"/>
+        </w:rPr>
+        <w:t>LoRa</w:t>
+      </w:r>
+      <w:proofErr w:type="spellEnd"/>
+      <w:r>
+        <w:rPr>
+          <w:color w:val="313131"/>
+        </w:rPr>
+        <w:t>/Technology. [Accessed:</w:t>
       </w:r>
       <w:r>
         <w:rPr>
@@ -4484,10 +4923,6 @@
         <w:lastRenderedPageBreak/>
         <w:t>R</w:t>
       </w:r>
-      <w:bookmarkEnd w:id="20"/>
-      <w:bookmarkEnd w:id="21"/>
-      <w:bookmarkEnd w:id="22"/>
-      <w:bookmarkEnd w:id="23"/>
       <w:bookmarkEnd w:id="24"/>
       <w:bookmarkEnd w:id="25"/>
       <w:bookmarkEnd w:id="26"/>
@@ -4498,6 +4933,10 @@
       <w:bookmarkEnd w:id="31"/>
       <w:bookmarkEnd w:id="32"/>
       <w:bookmarkEnd w:id="33"/>
+      <w:bookmarkEnd w:id="34"/>
+      <w:bookmarkEnd w:id="35"/>
+      <w:bookmarkEnd w:id="36"/>
+      <w:bookmarkEnd w:id="37"/>
       <w:r>
         <w:t>eferences</w:t>
       </w:r>
@@ -4597,7 +5036,47 @@
           <w:sz w:val="24"/>
           <w:szCs w:val="14"/>
         </w:rPr>
-        <w:t>M. H. Anisi, G. Abdul-Salaam, and A. H. Abdullah, “A survey of wireless sensor network approaches and their energy consumption for monitoring farm fields in precision agriculture,” Precision Agric Precision Agriculture, vol. 16, no. 2, pp. 216–238, Nov. 2014.</w:t>
+        <w:t xml:space="preserve">M. H. </w:t>
+      </w:r>
+      <w:proofErr w:type="spellStart"/>
+      <w:r>
+        <w:rPr>
+          <w:rFonts w:ascii="Times New Roman" w:hAnsi="Times New Roman"/>
+          <w:color w:val="000000"/>
+          <w:sz w:val="24"/>
+          <w:szCs w:val="14"/>
+        </w:rPr>
+        <w:t>Anisi</w:t>
+      </w:r>
+      <w:proofErr w:type="spellEnd"/>
+      <w:r>
+        <w:rPr>
+          <w:rFonts w:ascii="Times New Roman" w:hAnsi="Times New Roman"/>
+          <w:color w:val="000000"/>
+          <w:sz w:val="24"/>
+          <w:szCs w:val="14"/>
+        </w:rPr>
+        <w:t xml:space="preserve">, G. Abdul-Salaam, and A. H. Abdullah, “A survey of wireless sensor network approaches and their energy consumption for monitoring farm fields in precision agriculture,” Precision </w:t>
+      </w:r>
+      <w:proofErr w:type="spellStart"/>
+      <w:r>
+        <w:rPr>
+          <w:rFonts w:ascii="Times New Roman" w:hAnsi="Times New Roman"/>
+          <w:color w:val="000000"/>
+          <w:sz w:val="24"/>
+          <w:szCs w:val="14"/>
+        </w:rPr>
+        <w:t>Agric</w:t>
+      </w:r>
+      <w:proofErr w:type="spellEnd"/>
+      <w:r>
+        <w:rPr>
+          <w:rFonts w:ascii="Times New Roman" w:hAnsi="Times New Roman"/>
+          <w:color w:val="000000"/>
+          <w:sz w:val="24"/>
+          <w:szCs w:val="14"/>
+        </w:rPr>
+        <w:t xml:space="preserve"> Precision Agriculture, vol. 16, no. 2, pp. 216–238, Nov. 2014.</w:t>
       </w:r>
     </w:p>
     <w:p>
@@ -4667,7 +5146,27 @@
           <w:sz w:val="24"/>
           <w:szCs w:val="14"/>
         </w:rPr>
-        <w:t>@L. L. I., “Learn More About Link Labs,” Link Labs, Jun-2015. [Online]. Available: https://www.link-labs.com/about/. [Accessed: 12-Dec-2016].</w:t>
+        <w:t xml:space="preserve">@L. L. I., “Learn More </w:t>
+      </w:r>
+      <w:proofErr w:type="gramStart"/>
+      <w:r>
+        <w:rPr>
+          <w:rFonts w:ascii="Times New Roman" w:hAnsi="Times New Roman"/>
+          <w:color w:val="000000"/>
+          <w:sz w:val="24"/>
+          <w:szCs w:val="14"/>
+        </w:rPr>
+        <w:t>About</w:t>
+      </w:r>
+      <w:proofErr w:type="gramEnd"/>
+      <w:r>
+        <w:rPr>
+          <w:rFonts w:ascii="Times New Roman" w:hAnsi="Times New Roman"/>
+          <w:color w:val="000000"/>
+          <w:sz w:val="24"/>
+          <w:szCs w:val="14"/>
+        </w:rPr>
+        <w:t xml:space="preserve"> Link Labs,” Link Labs, Jun-2015. [Online]. Available: https://www.link-labs.com/about/. [Accessed: 12-Dec-2016].</w:t>
       </w:r>
     </w:p>
     <w:p>
@@ -4702,7 +5201,47 @@
           <w:sz w:val="24"/>
           <w:szCs w:val="14"/>
         </w:rPr>
-        <w:t>“Arduino - ArduinoBoardDue,” Arduino - ArduinoBoardDue. [Online]. Available: https://www.arduino.cc/en/Main/ArduinoBoardDue. [Accessed: 12- Dec-2016].</w:t>
+        <w:t xml:space="preserve">“Arduino - </w:t>
+      </w:r>
+      <w:proofErr w:type="spellStart"/>
+      <w:r>
+        <w:rPr>
+          <w:rFonts w:ascii="Times New Roman" w:hAnsi="Times New Roman"/>
+          <w:color w:val="000000"/>
+          <w:sz w:val="24"/>
+          <w:szCs w:val="14"/>
+        </w:rPr>
+        <w:t>ArduinoBoardDue</w:t>
+      </w:r>
+      <w:proofErr w:type="spellEnd"/>
+      <w:r>
+        <w:rPr>
+          <w:rFonts w:ascii="Times New Roman" w:hAnsi="Times New Roman"/>
+          <w:color w:val="000000"/>
+          <w:sz w:val="24"/>
+          <w:szCs w:val="14"/>
+        </w:rPr>
+        <w:t xml:space="preserve">,” Arduino - </w:t>
+      </w:r>
+      <w:proofErr w:type="spellStart"/>
+      <w:r>
+        <w:rPr>
+          <w:rFonts w:ascii="Times New Roman" w:hAnsi="Times New Roman"/>
+          <w:color w:val="000000"/>
+          <w:sz w:val="24"/>
+          <w:szCs w:val="14"/>
+        </w:rPr>
+        <w:t>ArduinoBoardDue</w:t>
+      </w:r>
+      <w:proofErr w:type="spellEnd"/>
+      <w:r>
+        <w:rPr>
+          <w:rFonts w:ascii="Times New Roman" w:hAnsi="Times New Roman"/>
+          <w:color w:val="000000"/>
+          <w:sz w:val="24"/>
+          <w:szCs w:val="14"/>
+        </w:rPr>
+        <w:t>. [Online]. Available: https://www.arduino.cc/en/Main/ArduinoBoardDue. [Accessed: 12- Dec-2016].</w:t>
       </w:r>
     </w:p>
     <w:p>
@@ -4737,7 +5276,47 @@
           <w:sz w:val="24"/>
           <w:szCs w:val="14"/>
         </w:rPr>
-        <w:t>“foris-io,” foris-io. [Online]. Available: http://www.foris.io/. [Accessed: 12-Dec- 2016].</w:t>
+        <w:t>“</w:t>
+      </w:r>
+      <w:proofErr w:type="spellStart"/>
+      <w:r>
+        <w:rPr>
+          <w:rFonts w:ascii="Times New Roman" w:hAnsi="Times New Roman"/>
+          <w:color w:val="000000"/>
+          <w:sz w:val="24"/>
+          <w:szCs w:val="14"/>
+        </w:rPr>
+        <w:t>foris-io</w:t>
+      </w:r>
+      <w:proofErr w:type="spellEnd"/>
+      <w:r>
+        <w:rPr>
+          <w:rFonts w:ascii="Times New Roman" w:hAnsi="Times New Roman"/>
+          <w:color w:val="000000"/>
+          <w:sz w:val="24"/>
+          <w:szCs w:val="14"/>
+        </w:rPr>
+        <w:t xml:space="preserve">,” </w:t>
+      </w:r>
+      <w:proofErr w:type="spellStart"/>
+      <w:r>
+        <w:rPr>
+          <w:rFonts w:ascii="Times New Roman" w:hAnsi="Times New Roman"/>
+          <w:color w:val="000000"/>
+          <w:sz w:val="24"/>
+          <w:szCs w:val="14"/>
+        </w:rPr>
+        <w:t>foris-io</w:t>
+      </w:r>
+      <w:proofErr w:type="spellEnd"/>
+      <w:r>
+        <w:rPr>
+          <w:rFonts w:ascii="Times New Roman" w:hAnsi="Times New Roman"/>
+          <w:color w:val="000000"/>
+          <w:sz w:val="24"/>
+          <w:szCs w:val="14"/>
+        </w:rPr>
+        <w:t>. [Online]. Available: http://www.foris.io/. [Accessed: 12-Dec- 2016].</w:t>
       </w:r>
     </w:p>
     <w:p>
@@ -4805,7 +5384,67 @@
           <w:sz w:val="24"/>
           <w:szCs w:val="14"/>
         </w:rPr>
-        <w:t>“Richard Viel,” LoRa. [Online]. Available: https://www.lora-alliance.org/What- Is-LoRa/Technology. [Accessed: 06-Mar-2017].</w:t>
+        <w:t xml:space="preserve">“Richard </w:t>
+      </w:r>
+      <w:proofErr w:type="spellStart"/>
+      <w:r>
+        <w:rPr>
+          <w:rFonts w:ascii="Times New Roman" w:hAnsi="Times New Roman"/>
+          <w:color w:val="000000"/>
+          <w:sz w:val="24"/>
+          <w:szCs w:val="14"/>
+        </w:rPr>
+        <w:t>Viel</w:t>
+      </w:r>
+      <w:proofErr w:type="spellEnd"/>
+      <w:r>
+        <w:rPr>
+          <w:rFonts w:ascii="Times New Roman" w:hAnsi="Times New Roman"/>
+          <w:color w:val="000000"/>
+          <w:sz w:val="24"/>
+          <w:szCs w:val="14"/>
+        </w:rPr>
+        <w:t xml:space="preserve">,” </w:t>
+      </w:r>
+      <w:proofErr w:type="spellStart"/>
+      <w:r>
+        <w:rPr>
+          <w:rFonts w:ascii="Times New Roman" w:hAnsi="Times New Roman"/>
+          <w:color w:val="000000"/>
+          <w:sz w:val="24"/>
+          <w:szCs w:val="14"/>
+        </w:rPr>
+        <w:t>LoRa</w:t>
+      </w:r>
+      <w:proofErr w:type="spellEnd"/>
+      <w:r>
+        <w:rPr>
+          <w:rFonts w:ascii="Times New Roman" w:hAnsi="Times New Roman"/>
+          <w:color w:val="000000"/>
+          <w:sz w:val="24"/>
+          <w:szCs w:val="14"/>
+        </w:rPr>
+        <w:t>. [Online]. Available: https://www.lora-alliance.org/What- Is-</w:t>
+      </w:r>
+      <w:proofErr w:type="spellStart"/>
+      <w:r>
+        <w:rPr>
+          <w:rFonts w:ascii="Times New Roman" w:hAnsi="Times New Roman"/>
+          <w:color w:val="000000"/>
+          <w:sz w:val="24"/>
+          <w:szCs w:val="14"/>
+        </w:rPr>
+        <w:t>LoRa</w:t>
+      </w:r>
+      <w:proofErr w:type="spellEnd"/>
+      <w:r>
+        <w:rPr>
+          <w:rFonts w:ascii="Times New Roman" w:hAnsi="Times New Roman"/>
+          <w:color w:val="000000"/>
+          <w:sz w:val="24"/>
+          <w:szCs w:val="14"/>
+        </w:rPr>
+        <w:t>/Technology. [Accessed: 06-Mar-2017].</w:t>
       </w:r>
     </w:p>
     <w:p/>
@@ -5077,7 +5716,7 @@
         <w:rStyle w:val="PageNumber"/>
         <w:noProof/>
       </w:rPr>
-      <w:t>2</w:t>
+      <w:t>4</w:t>
     </w:r>
     <w:r>
       <w:rPr>

</xml_diff>